<commit_message>
added size to output file
</commit_message>
<xml_diff>
--- a/MergeSort/README.docx
+++ b/MergeSort/README.docx
@@ -7,6 +7,15 @@
         <w:pBdr>
           <w:bottom w:val="single" w:sz="6" w:space="1" w:color="auto"/>
         </w:pBdr>
+        <w:rPr>
+          <w:rFonts w:ascii="Arial" w:eastAsia="標楷體" w:hAnsi="Arial" w:cs="Times New Roman (本文 CS 字型)"/>
+          <w:b/>
+          <w:bCs/>
+          <w:sz w:val="28"/>
+          <w:szCs w:val="24"/>
+        </w:rPr>
+      </w:pPr>
+      <w:r>
         <w:rPr>
           <w:rFonts w:ascii="Arial" w:eastAsia="標楷體" w:hAnsi="Arial" w:cs="Times New Roman (本文 CS 字型)" w:hint="eastAsia"/>
           <w:b/>
@@ -14,55 +23,62 @@
           <w:sz w:val="28"/>
           <w:szCs w:val="24"/>
         </w:rPr>
-      </w:pPr>
-      <w:r>
-        <w:rPr>
-          <w:rFonts w:ascii="Arial" w:eastAsia="標楷體" w:hAnsi="Arial" w:cs="Times New Roman (本文 CS 字型)" w:hint="eastAsia"/>
+        <w:t>I</w:t>
+      </w:r>
+      <w:r>
+        <w:rPr>
+          <w:rFonts w:ascii="Arial" w:eastAsia="標楷體" w:hAnsi="Arial" w:cs="Times New Roman (本文 CS 字型)"/>
           <w:b/>
           <w:bCs/>
           <w:sz w:val="28"/>
           <w:szCs w:val="24"/>
         </w:rPr>
-        <w:t>I</w:t>
+        <w:t>ntroduction</w:t>
+      </w:r>
+    </w:p>
+    <w:p>
+      <w:pPr>
+        <w:ind w:firstLine="480"/>
+        <w:rPr>
+          <w:rFonts w:ascii="Arial" w:eastAsia="標楷體" w:hAnsi="Arial" w:cs="Times New Roman (本文 CS 字型)"/>
+        </w:rPr>
+      </w:pPr>
+      <w:r>
+        <w:rPr>
+          <w:rFonts w:ascii="Arial" w:eastAsia="標楷體" w:hAnsi="Arial" w:cs="Times New Roman (本文 CS 字型)" w:hint="eastAsia"/>
+        </w:rPr>
+        <w:t>T</w:t>
+      </w:r>
+      <w:r>
+        <w:rPr>
+          <w:rFonts w:ascii="Arial" w:eastAsia="標楷體" w:hAnsi="Arial" w:cs="Times New Roman (本文 CS 字型)"/>
+        </w:rPr>
+        <w:t xml:space="preserve">his program is an implementation of Merge Sort. The sequence to sort is written in </w:t>
+      </w:r>
+      <w:r>
+        <w:rPr>
+          <w:rFonts w:ascii="Arial" w:eastAsia="標楷體" w:hAnsi="Arial" w:cs="Times New Roman (本文 CS 字型)"/>
+          <w:i/>
+          <w:iCs/>
+          <w:color w:val="4472C4" w:themeColor="accent1"/>
+        </w:rPr>
+        <w:t>input.txt</w:t>
       </w:r>
       <w:r>
         <w:rPr>
           <w:rFonts w:ascii="Arial" w:eastAsia="標楷體" w:hAnsi="Arial" w:cs="Times New Roman (本文 CS 字型)"/>
           <w:b/>
           <w:bCs/>
-          <w:sz w:val="28"/>
-          <w:szCs w:val="24"/>
-        </w:rPr>
-        <w:t>ntroduction</w:t>
-      </w:r>
-    </w:p>
-    <w:p>
-      <w:pPr>
-        <w:ind w:firstLine="480"/>
-        <w:rPr>
-          <w:rFonts w:ascii="Arial" w:eastAsia="標楷體" w:hAnsi="Arial" w:cs="Times New Roman (本文 CS 字型)" w:hint="eastAsia"/>
-        </w:rPr>
-      </w:pPr>
-      <w:r>
-        <w:rPr>
-          <w:rFonts w:ascii="Arial" w:eastAsia="標楷體" w:hAnsi="Arial" w:cs="Times New Roman (本文 CS 字型)" w:hint="eastAsia"/>
-        </w:rPr>
-        <w:t>T</w:t>
-      </w:r>
-      <w:r>
-        <w:rPr>
-          <w:rFonts w:ascii="Arial" w:eastAsia="標楷體" w:hAnsi="Arial" w:cs="Times New Roman (本文 CS 字型)"/>
-        </w:rPr>
-        <w:t xml:space="preserve">his program is an implementation of Merge Sort. The sequence to sort is written in </w:t>
-      </w:r>
-      <w:r>
-        <w:rPr>
-          <w:rFonts w:ascii="Arial" w:eastAsia="標楷體" w:hAnsi="Arial" w:cs="Times New Roman (本文 CS 字型)"/>
-          <w:i/>
-          <w:iCs/>
-          <w:color w:val="4472C4" w:themeColor="accent1"/>
-        </w:rPr>
-        <w:t>input.txt</w:t>
+          <w:i/>
+          <w:iCs/>
+        </w:rPr>
+        <w:t xml:space="preserve"> </w:t>
+      </w:r>
+      <w:r>
+        <w:rPr>
+          <w:rFonts w:ascii="Arial" w:eastAsia="標楷體" w:hAnsi="Arial" w:cs="Times New Roman (本文 CS 字型)"/>
+        </w:rPr>
+        <w:t>(with the sequence’s size as the first line), while the output sorted sequence would be saved in</w:t>
       </w:r>
       <w:r>
         <w:rPr>
@@ -77,22 +93,6 @@
       <w:r>
         <w:rPr>
           <w:rFonts w:ascii="Arial" w:eastAsia="標楷體" w:hAnsi="Arial" w:cs="Times New Roman (本文 CS 字型)"/>
-        </w:rPr>
-        <w:t>(with the sequence’s size as the first line), while the output sorted sequence would be saved in</w:t>
-      </w:r>
-      <w:r>
-        <w:rPr>
-          <w:rFonts w:ascii="Arial" w:eastAsia="標楷體" w:hAnsi="Arial" w:cs="Times New Roman (本文 CS 字型)"/>
-          <w:b/>
-          <w:bCs/>
-          <w:i/>
-          <w:iCs/>
-        </w:rPr>
-        <w:t xml:space="preserve"> </w:t>
-      </w:r>
-      <w:r>
-        <w:rPr>
-          <w:rFonts w:ascii="Arial" w:eastAsia="標楷體" w:hAnsi="Arial" w:cs="Times New Roman (本文 CS 字型)"/>
           <w:i/>
           <w:iCs/>
           <w:color w:val="4472C4" w:themeColor="accent1"/>
@@ -109,7 +109,7 @@
     <w:p>
       <w:pPr>
         <w:rPr>
-          <w:rFonts w:ascii="Arial" w:eastAsia="標楷體" w:hAnsi="Arial" w:cs="Times New Roman (本文 CS 字型)" w:hint="eastAsia"/>
+          <w:rFonts w:ascii="Arial" w:eastAsia="標楷體" w:hAnsi="Arial" w:cs="Times New Roman (本文 CS 字型)"/>
         </w:rPr>
       </w:pPr>
     </w:p>
@@ -119,7 +119,7 @@
           <w:bottom w:val="single" w:sz="6" w:space="1" w:color="auto"/>
         </w:pBdr>
         <w:rPr>
-          <w:rFonts w:ascii="Arial" w:eastAsia="標楷體" w:hAnsi="Arial" w:cs="Times New Roman (本文 CS 字型)" w:hint="eastAsia"/>
+          <w:rFonts w:ascii="Arial" w:eastAsia="標楷體" w:hAnsi="Arial" w:cs="Times New Roman (本文 CS 字型)"/>
           <w:b/>
           <w:bCs/>
           <w:sz w:val="28"/>
@@ -317,7 +317,7 @@
         <w:pStyle w:val="a7"/>
         <w:ind w:leftChars="0" w:left="1191"/>
         <w:rPr>
-          <w:rFonts w:ascii="Arial" w:eastAsia="標楷體" w:hAnsi="Arial" w:cs="Times New Roman (本文 CS 字型)" w:hint="eastAsia"/>
+          <w:rFonts w:ascii="Arial" w:eastAsia="標楷體" w:hAnsi="Arial" w:cs="Times New Roman (本文 CS 字型)"/>
         </w:rPr>
       </w:pPr>
     </w:p>
@@ -345,7 +345,7 @@
         <w:pStyle w:val="a7"/>
         <w:ind w:leftChars="0" w:left="360"/>
         <w:rPr>
-          <w:rFonts w:ascii="Arial" w:eastAsia="標楷體" w:hAnsi="Arial" w:cs="Times New Roman (本文 CS 字型)" w:hint="eastAsia"/>
+          <w:rFonts w:ascii="Arial" w:eastAsia="標楷體" w:hAnsi="Arial" w:cs="Times New Roman (本文 CS 字型)"/>
         </w:rPr>
       </w:pPr>
       <w:r>
@@ -461,7 +461,7 @@
         </w:numPr>
         <w:ind w:leftChars="0"/>
         <w:rPr>
-          <w:rFonts w:ascii="Arial" w:eastAsia="標楷體" w:hAnsi="Arial" w:cs="Times New Roman (本文 CS 字型)" w:hint="eastAsia"/>
+          <w:rFonts w:ascii="Arial" w:eastAsia="標楷體" w:hAnsi="Arial" w:cs="Times New Roman (本文 CS 字型)"/>
         </w:rPr>
       </w:pPr>
       <w:r>
@@ -504,7 +504,7 @@
         </w:numPr>
         <w:ind w:leftChars="0"/>
         <w:rPr>
-          <w:rFonts w:ascii="Arial" w:eastAsia="標楷體" w:hAnsi="Arial" w:cs="Times New Roman (本文 CS 字型)" w:hint="eastAsia"/>
+          <w:rFonts w:ascii="Arial" w:eastAsia="標楷體" w:hAnsi="Arial" w:cs="Times New Roman (本文 CS 字型)"/>
         </w:rPr>
       </w:pPr>
       <w:r>
@@ -594,19 +594,7 @@
         <w:rPr>
           <w:rFonts w:ascii="Arial" w:eastAsia="標楷體" w:hAnsi="Arial" w:cs="Times New Roman (本文 CS 字型)"/>
         </w:rPr>
-        <w:t xml:space="preserve"> respectively. (</w:t>
-      </w:r>
-      <w:r>
-        <w:rPr>
-          <w:rFonts w:ascii="Arial" w:eastAsia="標楷體" w:hAnsi="Arial" w:cs="Times New Roman (本文 CS 字型)" w:hint="eastAsia"/>
-        </w:rPr>
-        <w:t>I</w:t>
-      </w:r>
-      <w:r>
-        <w:rPr>
-          <w:rFonts w:ascii="Arial" w:eastAsia="標楷體" w:hAnsi="Arial" w:cs="Times New Roman (本文 CS 字型)"/>
-        </w:rPr>
-        <w:t>n-place)</w:t>
+        <w:t xml:space="preserve"> respectively.</w:t>
       </w:r>
     </w:p>
     <w:p>
@@ -1122,7 +1110,7 @@
         <w:pStyle w:val="a7"/>
         <w:ind w:leftChars="0" w:left="360"/>
         <w:rPr>
-          <w:rFonts w:ascii="Arial" w:eastAsia="標楷體" w:hAnsi="Arial" w:cs="Times New Roman (本文 CS 字型)" w:hint="eastAsia"/>
+          <w:rFonts w:ascii="Arial" w:eastAsia="標楷體" w:hAnsi="Arial" w:cs="Times New Roman (本文 CS 字型)"/>
         </w:rPr>
       </w:pPr>
     </w:p>
@@ -1173,6 +1161,47 @@
         <w:ind w:leftChars="0"/>
         <w:rPr>
           <w:rFonts w:ascii="Arial" w:eastAsia="標楷體" w:hAnsi="Arial" w:cs="Times New Roman (本文 CS 字型)" w:hint="eastAsia"/>
+          <w:color w:val="000000" w:themeColor="text1"/>
+        </w:rPr>
+      </w:pPr>
+      <w:r>
+        <w:rPr>
+          <w:rFonts w:ascii="Arial" w:eastAsia="標楷體" w:hAnsi="Arial" w:cs="Times New Roman (本文 CS 字型)"/>
+        </w:rPr>
+        <w:t xml:space="preserve">Write </w:t>
+      </w:r>
+      <w:r>
+        <w:rPr>
+          <w:rFonts w:ascii="Arial" w:eastAsia="標楷體" w:hAnsi="Arial" w:cs="Times New Roman (本文 CS 字型)"/>
+        </w:rPr>
+        <w:t xml:space="preserve">the sequence size </w:t>
+      </w:r>
+      <w:r>
+        <w:rPr>
+          <w:rFonts w:ascii="Arial" w:eastAsia="標楷體" w:hAnsi="Arial" w:cs="Times New Roman (本文 CS 字型)"/>
+          <w:i/>
+          <w:iCs/>
+          <w:color w:val="4472C4" w:themeColor="accent1"/>
+        </w:rPr>
+        <w:t>n</w:t>
+      </w:r>
+      <w:r>
+        <w:rPr>
+          <w:rFonts w:ascii="Arial" w:eastAsia="標楷體" w:hAnsi="Arial" w:cs="Times New Roman (本文 CS 字型)"/>
+        </w:rPr>
+        <w:t xml:space="preserve"> at the first line.</w:t>
+      </w:r>
+    </w:p>
+    <w:p>
+      <w:pPr>
+        <w:pStyle w:val="a7"/>
+        <w:numPr>
+          <w:ilvl w:val="1"/>
+          <w:numId w:val="3"/>
+        </w:numPr>
+        <w:ind w:leftChars="0"/>
+        <w:rPr>
+          <w:rFonts w:ascii="Arial" w:eastAsia="標楷體" w:hAnsi="Arial" w:cs="Times New Roman (本文 CS 字型)"/>
         </w:rPr>
       </w:pPr>
       <w:r>
@@ -1210,7 +1239,6 @@
         </w:rPr>
         <w:t xml:space="preserve">and write it into </w:t>
       </w:r>
-      <w:proofErr w:type="spellStart"/>
       <w:r>
         <w:rPr>
           <w:rFonts w:ascii="Arial" w:eastAsia="標楷體" w:hAnsi="Arial" w:cs="Times New Roman (本文 CS 字型)"/>
@@ -1227,7 +1255,6 @@
         </w:rPr>
         <w:t>.</w:t>
       </w:r>
-      <w:proofErr w:type="spellEnd"/>
     </w:p>
     <w:sectPr>
       <w:pgSz w:w="11906" w:h="16838"/>
@@ -2565,7 +2592,7 @@
 </file>
 
 <file path=customXml/itemProps1.xml><?xml version="1.0" encoding="utf-8"?>
-<ds:datastoreItem xmlns:ds="http://schemas.openxmlformats.org/officeDocument/2006/customXml" ds:itemID="{5D6202A5-6DA7-A643-BCFE-87F6860423DE}">
+<ds:datastoreItem xmlns:ds="http://schemas.openxmlformats.org/officeDocument/2006/customXml" ds:itemID="{217E7859-4B6E-5F44-9052-F91900802754}">
   <ds:schemaRefs>
     <ds:schemaRef ds:uri="http://schemas.openxmlformats.org/officeDocument/2006/bibliography"/>
   </ds:schemaRefs>

</xml_diff>